<commit_message>
changes in 26th Jan
</commit_message>
<xml_diff>
--- a/Class Notes.docx
+++ b/Class Notes.docx
@@ -962,73 +962,177 @@
           <w:szCs w:val="28"/>
         </w:rPr>
       </w:pPr>
-      <w:r>
-        <w:rPr>
-          <w:sz w:val="28"/>
-          <w:szCs w:val="28"/>
-        </w:rPr>
-        <w:t>install.packages("twitteR")</w:t>
-      </w:r>
-    </w:p>
-    <w:p>
-      <w:pPr>
-        <w:rPr>
-          <w:sz w:val="28"/>
-          <w:szCs w:val="28"/>
-        </w:rPr>
-      </w:pPr>
-      <w:r>
-        <w:rPr>
-          <w:sz w:val="28"/>
-          <w:szCs w:val="28"/>
-        </w:rPr>
-        <w:t>install.packages("ROAuth")</w:t>
-      </w:r>
-    </w:p>
-    <w:p>
-      <w:pPr>
-        <w:rPr>
-          <w:sz w:val="28"/>
-          <w:szCs w:val="28"/>
-        </w:rPr>
-      </w:pPr>
-      <w:r>
-        <w:rPr>
-          <w:sz w:val="28"/>
-          <w:szCs w:val="28"/>
-        </w:rPr>
-        <w:t>install.packages("stringr")</w:t>
-      </w:r>
-    </w:p>
-    <w:p>
-      <w:pPr>
-        <w:rPr>
-          <w:sz w:val="28"/>
-          <w:szCs w:val="28"/>
-        </w:rPr>
-      </w:pPr>
-      <w:r>
-        <w:rPr>
-          <w:sz w:val="28"/>
-          <w:szCs w:val="28"/>
-        </w:rPr>
-        <w:t>install.packages("ggplot2", dependencies=TRUE)</w:t>
-      </w:r>
-    </w:p>
-    <w:p>
-      <w:pPr>
-        <w:rPr>
-          <w:sz w:val="28"/>
-          <w:szCs w:val="28"/>
-        </w:rPr>
-      </w:pPr>
-      <w:r>
-        <w:rPr>
-          <w:sz w:val="28"/>
-          <w:szCs w:val="28"/>
-        </w:rPr>
-        <w:t>install.packages("</w:t>
-      </w:r>
+      <w:proofErr w:type="spellStart"/>
+      <w:proofErr w:type="gramStart"/>
+      <w:r>
+        <w:rPr>
+          <w:sz w:val="28"/>
+          <w:szCs w:val="28"/>
+        </w:rPr>
+        <w:t>install.packages</w:t>
+      </w:r>
+      <w:proofErr w:type="spellEnd"/>
+      <w:proofErr w:type="gramEnd"/>
+      <w:r>
+        <w:rPr>
+          <w:sz w:val="28"/>
+          <w:szCs w:val="28"/>
+        </w:rPr>
+        <w:t>("</w:t>
+      </w:r>
+      <w:proofErr w:type="spellStart"/>
+      <w:r>
+        <w:rPr>
+          <w:sz w:val="28"/>
+          <w:szCs w:val="28"/>
+        </w:rPr>
+        <w:t>twitteR</w:t>
+      </w:r>
+      <w:proofErr w:type="spellEnd"/>
+      <w:r>
+        <w:rPr>
+          <w:sz w:val="28"/>
+          <w:szCs w:val="28"/>
+        </w:rPr>
+        <w:t>")</w:t>
+      </w:r>
+    </w:p>
+    <w:p>
+      <w:pPr>
+        <w:rPr>
+          <w:sz w:val="28"/>
+          <w:szCs w:val="28"/>
+        </w:rPr>
+      </w:pPr>
+      <w:proofErr w:type="spellStart"/>
+      <w:proofErr w:type="gramStart"/>
+      <w:r>
+        <w:rPr>
+          <w:sz w:val="28"/>
+          <w:szCs w:val="28"/>
+        </w:rPr>
+        <w:t>install.packages</w:t>
+      </w:r>
+      <w:proofErr w:type="spellEnd"/>
+      <w:proofErr w:type="gramEnd"/>
+      <w:r>
+        <w:rPr>
+          <w:sz w:val="28"/>
+          <w:szCs w:val="28"/>
+        </w:rPr>
+        <w:t>("</w:t>
+      </w:r>
+      <w:proofErr w:type="spellStart"/>
+      <w:r>
+        <w:rPr>
+          <w:sz w:val="28"/>
+          <w:szCs w:val="28"/>
+        </w:rPr>
+        <w:t>ROAuth</w:t>
+      </w:r>
+      <w:proofErr w:type="spellEnd"/>
+      <w:r>
+        <w:rPr>
+          <w:sz w:val="28"/>
+          <w:szCs w:val="28"/>
+        </w:rPr>
+        <w:t>")</w:t>
+      </w:r>
+    </w:p>
+    <w:p>
+      <w:pPr>
+        <w:rPr>
+          <w:sz w:val="28"/>
+          <w:szCs w:val="28"/>
+        </w:rPr>
+      </w:pPr>
+      <w:proofErr w:type="spellStart"/>
+      <w:proofErr w:type="gramStart"/>
+      <w:r>
+        <w:rPr>
+          <w:sz w:val="28"/>
+          <w:szCs w:val="28"/>
+        </w:rPr>
+        <w:t>install.packages</w:t>
+      </w:r>
+      <w:proofErr w:type="spellEnd"/>
+      <w:proofErr w:type="gramEnd"/>
+      <w:r>
+        <w:rPr>
+          <w:sz w:val="28"/>
+          <w:szCs w:val="28"/>
+        </w:rPr>
+        <w:t>("</w:t>
+      </w:r>
+      <w:proofErr w:type="spellStart"/>
+      <w:r>
+        <w:rPr>
+          <w:sz w:val="28"/>
+          <w:szCs w:val="28"/>
+        </w:rPr>
+        <w:t>stringr</w:t>
+      </w:r>
+      <w:proofErr w:type="spellEnd"/>
+      <w:r>
+        <w:rPr>
+          <w:sz w:val="28"/>
+          <w:szCs w:val="28"/>
+        </w:rPr>
+        <w:t>")</w:t>
+      </w:r>
+    </w:p>
+    <w:p>
+      <w:pPr>
+        <w:rPr>
+          <w:sz w:val="28"/>
+          <w:szCs w:val="28"/>
+        </w:rPr>
+      </w:pPr>
+      <w:proofErr w:type="spellStart"/>
+      <w:proofErr w:type="gramStart"/>
+      <w:r>
+        <w:rPr>
+          <w:sz w:val="28"/>
+          <w:szCs w:val="28"/>
+        </w:rPr>
+        <w:t>install.packages</w:t>
+      </w:r>
+      <w:proofErr w:type="spellEnd"/>
+      <w:proofErr w:type="gramEnd"/>
+      <w:r>
+        <w:rPr>
+          <w:sz w:val="28"/>
+          <w:szCs w:val="28"/>
+        </w:rPr>
+        <w:t>("ggplot2", dependencies=TRUE)</w:t>
+      </w:r>
+    </w:p>
+    <w:p>
+      <w:pPr>
+        <w:rPr>
+          <w:sz w:val="28"/>
+          <w:szCs w:val="28"/>
+        </w:rPr>
+      </w:pPr>
+      <w:proofErr w:type="spellStart"/>
+      <w:proofErr w:type="gramStart"/>
+      <w:r>
+        <w:rPr>
+          <w:sz w:val="28"/>
+          <w:szCs w:val="28"/>
+        </w:rPr>
+        <w:t>install.packages</w:t>
+      </w:r>
+      <w:proofErr w:type="spellEnd"/>
+      <w:proofErr w:type="gramEnd"/>
+      <w:r>
+        <w:rPr>
+          <w:sz w:val="28"/>
+          <w:szCs w:val="28"/>
+        </w:rPr>
+        <w:t>("</w:t>
+      </w:r>
+      <w:proofErr w:type="spellStart"/>
       <w:r>
         <w:rPr>
           <w:sz w:val="28"/>
@@ -1036,6 +1140,7 @@
         </w:rPr>
         <w:t>httr</w:t>
       </w:r>
+      <w:proofErr w:type="spellEnd"/>
       <w:r>
         <w:rPr>
           <w:sz w:val="28"/>
@@ -1051,87 +1156,233 @@
           <w:szCs w:val="28"/>
         </w:rPr>
       </w:pPr>
-      <w:r>
-        <w:rPr>
-          <w:sz w:val="28"/>
-          <w:szCs w:val="28"/>
-        </w:rPr>
-        <w:t>install.packages("wordcloud", dependencies=TRUE)</w:t>
-      </w:r>
-    </w:p>
-    <w:p>
-      <w:pPr>
-        <w:rPr>
-          <w:sz w:val="28"/>
-          <w:szCs w:val="28"/>
-        </w:rPr>
-      </w:pPr>
-      <w:r>
-        <w:rPr>
-          <w:sz w:val="28"/>
-          <w:szCs w:val="28"/>
-        </w:rPr>
-        <w:t>install.packages("RCurl", dependencies=TRUE)</w:t>
-      </w:r>
-    </w:p>
-    <w:p>
-      <w:pPr>
-        <w:rPr>
-          <w:sz w:val="28"/>
-          <w:szCs w:val="28"/>
-        </w:rPr>
-      </w:pPr>
-      <w:r>
-        <w:rPr>
-          <w:sz w:val="28"/>
-          <w:szCs w:val="28"/>
-        </w:rPr>
-        <w:t>install.packages("syuzhet", dependencies=TRUE)</w:t>
-      </w:r>
-    </w:p>
-    <w:p>
-      <w:pPr>
-        <w:rPr>
-          <w:sz w:val="28"/>
-          <w:szCs w:val="28"/>
-        </w:rPr>
-      </w:pPr>
-      <w:r>
-        <w:rPr>
-          <w:sz w:val="28"/>
-          <w:szCs w:val="28"/>
-        </w:rPr>
-        <w:t>install.packages("tm", dependencies=TRUE)</w:t>
-      </w:r>
-    </w:p>
-    <w:p>
-      <w:pPr>
-        <w:rPr>
-          <w:sz w:val="28"/>
-          <w:szCs w:val="28"/>
-        </w:rPr>
-      </w:pPr>
-      <w:r>
-        <w:rPr>
-          <w:sz w:val="28"/>
-          <w:szCs w:val="28"/>
-        </w:rPr>
-        <w:t>install.packages("plyr", dependencies=TRUE)</w:t>
-      </w:r>
-    </w:p>
-    <w:p>
-      <w:pPr>
-        <w:rPr>
-          <w:sz w:val="28"/>
-          <w:szCs w:val="28"/>
-        </w:rPr>
-      </w:pPr>
-      <w:r>
-        <w:rPr>
-          <w:sz w:val="28"/>
-          <w:szCs w:val="28"/>
-        </w:rPr>
-        <w:t>install.packages("dplyr", dependencies=TRUE)</w:t>
+      <w:proofErr w:type="spellStart"/>
+      <w:proofErr w:type="gramStart"/>
+      <w:r>
+        <w:rPr>
+          <w:sz w:val="28"/>
+          <w:szCs w:val="28"/>
+        </w:rPr>
+        <w:t>install.packages</w:t>
+      </w:r>
+      <w:proofErr w:type="spellEnd"/>
+      <w:proofErr w:type="gramEnd"/>
+      <w:r>
+        <w:rPr>
+          <w:sz w:val="28"/>
+          <w:szCs w:val="28"/>
+        </w:rPr>
+        <w:t>("</w:t>
+      </w:r>
+      <w:proofErr w:type="spellStart"/>
+      <w:r>
+        <w:rPr>
+          <w:sz w:val="28"/>
+          <w:szCs w:val="28"/>
+        </w:rPr>
+        <w:t>wordcloud</w:t>
+      </w:r>
+      <w:proofErr w:type="spellEnd"/>
+      <w:r>
+        <w:rPr>
+          <w:sz w:val="28"/>
+          <w:szCs w:val="28"/>
+        </w:rPr>
+        <w:t>", dependencies=TRUE)</w:t>
+      </w:r>
+    </w:p>
+    <w:p>
+      <w:pPr>
+        <w:rPr>
+          <w:sz w:val="28"/>
+          <w:szCs w:val="28"/>
+        </w:rPr>
+      </w:pPr>
+      <w:proofErr w:type="spellStart"/>
+      <w:proofErr w:type="gramStart"/>
+      <w:r>
+        <w:rPr>
+          <w:sz w:val="28"/>
+          <w:szCs w:val="28"/>
+        </w:rPr>
+        <w:t>install.packages</w:t>
+      </w:r>
+      <w:proofErr w:type="spellEnd"/>
+      <w:proofErr w:type="gramEnd"/>
+      <w:r>
+        <w:rPr>
+          <w:sz w:val="28"/>
+          <w:szCs w:val="28"/>
+        </w:rPr>
+        <w:t>("</w:t>
+      </w:r>
+      <w:proofErr w:type="spellStart"/>
+      <w:r>
+        <w:rPr>
+          <w:sz w:val="28"/>
+          <w:szCs w:val="28"/>
+        </w:rPr>
+        <w:t>RCurl</w:t>
+      </w:r>
+      <w:proofErr w:type="spellEnd"/>
+      <w:r>
+        <w:rPr>
+          <w:sz w:val="28"/>
+          <w:szCs w:val="28"/>
+        </w:rPr>
+        <w:t>", dependencies=TRUE)</w:t>
+      </w:r>
+    </w:p>
+    <w:p>
+      <w:pPr>
+        <w:rPr>
+          <w:sz w:val="28"/>
+          <w:szCs w:val="28"/>
+        </w:rPr>
+      </w:pPr>
+      <w:proofErr w:type="spellStart"/>
+      <w:proofErr w:type="gramStart"/>
+      <w:r>
+        <w:rPr>
+          <w:sz w:val="28"/>
+          <w:szCs w:val="28"/>
+        </w:rPr>
+        <w:t>install.packages</w:t>
+      </w:r>
+      <w:proofErr w:type="spellEnd"/>
+      <w:proofErr w:type="gramEnd"/>
+      <w:r>
+        <w:rPr>
+          <w:sz w:val="28"/>
+          <w:szCs w:val="28"/>
+        </w:rPr>
+        <w:t>("</w:t>
+      </w:r>
+      <w:proofErr w:type="spellStart"/>
+      <w:r>
+        <w:rPr>
+          <w:sz w:val="28"/>
+          <w:szCs w:val="28"/>
+        </w:rPr>
+        <w:t>syuzhet</w:t>
+      </w:r>
+      <w:proofErr w:type="spellEnd"/>
+      <w:r>
+        <w:rPr>
+          <w:sz w:val="28"/>
+          <w:szCs w:val="28"/>
+        </w:rPr>
+        <w:t>", dependencies=TRUE)</w:t>
+      </w:r>
+    </w:p>
+    <w:p>
+      <w:pPr>
+        <w:rPr>
+          <w:sz w:val="28"/>
+          <w:szCs w:val="28"/>
+        </w:rPr>
+      </w:pPr>
+      <w:proofErr w:type="spellStart"/>
+      <w:proofErr w:type="gramStart"/>
+      <w:r>
+        <w:rPr>
+          <w:sz w:val="28"/>
+          <w:szCs w:val="28"/>
+        </w:rPr>
+        <w:t>install.packages</w:t>
+      </w:r>
+      <w:proofErr w:type="spellEnd"/>
+      <w:proofErr w:type="gramEnd"/>
+      <w:r>
+        <w:rPr>
+          <w:sz w:val="28"/>
+          <w:szCs w:val="28"/>
+        </w:rPr>
+        <w:t>("tm", dependencies=TRUE)</w:t>
+      </w:r>
+    </w:p>
+    <w:p>
+      <w:pPr>
+        <w:rPr>
+          <w:sz w:val="28"/>
+          <w:szCs w:val="28"/>
+        </w:rPr>
+      </w:pPr>
+      <w:proofErr w:type="spellStart"/>
+      <w:proofErr w:type="gramStart"/>
+      <w:r>
+        <w:rPr>
+          <w:sz w:val="28"/>
+          <w:szCs w:val="28"/>
+        </w:rPr>
+        <w:t>install.packages</w:t>
+      </w:r>
+      <w:proofErr w:type="spellEnd"/>
+      <w:proofErr w:type="gramEnd"/>
+      <w:r>
+        <w:rPr>
+          <w:sz w:val="28"/>
+          <w:szCs w:val="28"/>
+        </w:rPr>
+        <w:t>("</w:t>
+      </w:r>
+      <w:proofErr w:type="spellStart"/>
+      <w:r>
+        <w:rPr>
+          <w:sz w:val="28"/>
+          <w:szCs w:val="28"/>
+        </w:rPr>
+        <w:t>plyr</w:t>
+      </w:r>
+      <w:proofErr w:type="spellEnd"/>
+      <w:r>
+        <w:rPr>
+          <w:sz w:val="28"/>
+          <w:szCs w:val="28"/>
+        </w:rPr>
+        <w:t>", dependencies=TRUE)</w:t>
+      </w:r>
+    </w:p>
+    <w:p>
+      <w:pPr>
+        <w:rPr>
+          <w:sz w:val="28"/>
+          <w:szCs w:val="28"/>
+        </w:rPr>
+      </w:pPr>
+      <w:proofErr w:type="spellStart"/>
+      <w:proofErr w:type="gramStart"/>
+      <w:r>
+        <w:rPr>
+          <w:sz w:val="28"/>
+          <w:szCs w:val="28"/>
+        </w:rPr>
+        <w:t>install.packages</w:t>
+      </w:r>
+      <w:proofErr w:type="spellEnd"/>
+      <w:proofErr w:type="gramEnd"/>
+      <w:r>
+        <w:rPr>
+          <w:sz w:val="28"/>
+          <w:szCs w:val="28"/>
+        </w:rPr>
+        <w:t>("</w:t>
+      </w:r>
+      <w:proofErr w:type="spellStart"/>
+      <w:r>
+        <w:rPr>
+          <w:sz w:val="28"/>
+          <w:szCs w:val="28"/>
+        </w:rPr>
+        <w:t>dplyr</w:t>
+      </w:r>
+      <w:proofErr w:type="spellEnd"/>
+      <w:r>
+        <w:rPr>
+          <w:sz w:val="28"/>
+          <w:szCs w:val="28"/>
+        </w:rPr>
+        <w:t>", dependencies=TRUE)</w:t>
       </w:r>
     </w:p>
     <w:p>
@@ -1282,6 +1533,131 @@
           </wp:inline>
         </w:drawing>
       </w:r>
+    </w:p>
+    <w:p>
+      <w:pPr>
+        <w:rPr>
+          <w:sz w:val="28"/>
+          <w:szCs w:val="28"/>
+        </w:rPr>
+      </w:pPr>
+      <w:r>
+        <w:rPr>
+          <w:sz w:val="28"/>
+          <w:szCs w:val="28"/>
+        </w:rPr>
+        <w:drawing>
+          <wp:inline distT="0" distB="0" distL="0" distR="0" wp14:anchorId="6046E789" wp14:editId="52958B54">
+            <wp:extent cx="5731510" cy="1397635"/>
+            <wp:effectExtent l="0" t="0" r="2540" b="0"/>
+            <wp:docPr id="16" name="Picture 16"/>
+            <wp:cNvGraphicFramePr>
+              <a:graphicFrameLocks xmlns:a="http://schemas.openxmlformats.org/drawingml/2006/main" noChangeAspect="1"/>
+            </wp:cNvGraphicFramePr>
+            <a:graphic xmlns:a="http://schemas.openxmlformats.org/drawingml/2006/main">
+              <a:graphicData uri="http://schemas.openxmlformats.org/drawingml/2006/picture">
+                <pic:pic xmlns:pic="http://schemas.openxmlformats.org/drawingml/2006/picture">
+                  <pic:nvPicPr>
+                    <pic:cNvPr id="1" name=""/>
+                    <pic:cNvPicPr/>
+                  </pic:nvPicPr>
+                  <pic:blipFill>
+                    <a:blip r:embed="rId21"/>
+                    <a:stretch>
+                      <a:fillRect/>
+                    </a:stretch>
+                  </pic:blipFill>
+                  <pic:spPr>
+                    <a:xfrm>
+                      <a:off x="0" y="0"/>
+                      <a:ext cx="5731510" cy="1397635"/>
+                    </a:xfrm>
+                    <a:prstGeom prst="rect">
+                      <a:avLst/>
+                    </a:prstGeom>
+                  </pic:spPr>
+                </pic:pic>
+              </a:graphicData>
+            </a:graphic>
+          </wp:inline>
+        </w:drawing>
+      </w:r>
+    </w:p>
+    <w:p>
+      <w:pPr>
+        <w:rPr>
+          <w:sz w:val="28"/>
+          <w:szCs w:val="28"/>
+        </w:rPr>
+      </w:pPr>
+      <w:r>
+        <w:rPr>
+          <w:sz w:val="28"/>
+          <w:szCs w:val="28"/>
+        </w:rPr>
+        <w:lastRenderedPageBreak/>
+        <w:drawing>
+          <wp:inline distT="0" distB="0" distL="0" distR="0" wp14:anchorId="63F3D0B0" wp14:editId="672A2703">
+            <wp:extent cx="5731510" cy="2651125"/>
+            <wp:effectExtent l="0" t="0" r="2540" b="0"/>
+            <wp:docPr id="17" name="Picture 17"/>
+            <wp:cNvGraphicFramePr>
+              <a:graphicFrameLocks xmlns:a="http://schemas.openxmlformats.org/drawingml/2006/main" noChangeAspect="1"/>
+            </wp:cNvGraphicFramePr>
+            <a:graphic xmlns:a="http://schemas.openxmlformats.org/drawingml/2006/main">
+              <a:graphicData uri="http://schemas.openxmlformats.org/drawingml/2006/picture">
+                <pic:pic xmlns:pic="http://schemas.openxmlformats.org/drawingml/2006/picture">
+                  <pic:nvPicPr>
+                    <pic:cNvPr id="1" name=""/>
+                    <pic:cNvPicPr/>
+                  </pic:nvPicPr>
+                  <pic:blipFill>
+                    <a:blip r:embed="rId22"/>
+                    <a:stretch>
+                      <a:fillRect/>
+                    </a:stretch>
+                  </pic:blipFill>
+                  <pic:spPr>
+                    <a:xfrm>
+                      <a:off x="0" y="0"/>
+                      <a:ext cx="5731510" cy="2651125"/>
+                    </a:xfrm>
+                    <a:prstGeom prst="rect">
+                      <a:avLst/>
+                    </a:prstGeom>
+                  </pic:spPr>
+                </pic:pic>
+              </a:graphicData>
+            </a:graphic>
+          </wp:inline>
+        </w:drawing>
+      </w:r>
+    </w:p>
+    <w:p>
+      <w:pPr>
+        <w:rPr>
+          <w:sz w:val="28"/>
+          <w:szCs w:val="28"/>
+        </w:rPr>
+      </w:pPr>
+      <w:hyperlink r:id="rId23" w:history="1">
+        <w:r>
+          <w:rPr>
+            <w:rStyle w:val="Hyperlink"/>
+            <w:sz w:val="28"/>
+            <w:szCs w:val="28"/>
+          </w:rPr>
+          <w:t>https://analytics.google.com/analytics/academy/</w:t>
+        </w:r>
+      </w:hyperlink>
+    </w:p>
+    <w:p>
+      <w:pPr>
+        <w:rPr>
+          <w:sz w:val="28"/>
+          <w:szCs w:val="28"/>
+        </w:rPr>
+      </w:pPr>
     </w:p>
     <w:sectPr>
       <w:pgSz w:w="11906" w:h="16838"/>

</xml_diff>